<commit_message>
Changed file format for submission
</commit_message>
<xml_diff>
--- a/paper/Mass spectrometry peptidomics data from infected and uninfected porcine wounds.docx
+++ b/paper/Mass spectrometry peptidomics data from infected and uninfected porcine wounds.docx
@@ -4408,16 +4408,6 @@
       </w:pPr>
       <w:r>
         <w:lastRenderedPageBreak/>
-        <w:t>Figures</w:t>
-      </w:r>
-    </w:p>
-    <w:p/>
-    <w:p>
-      <w:pPr>
-        <w:pStyle w:val="Heading3"/>
-        <w:spacing w:before="0" w:after="0"/>
-      </w:pPr>
-      <w:r>
         <w:t>Figure Legends</w:t>
       </w:r>
     </w:p>

</xml_diff>

<commit_message>
Changed affiliations for Jitka
</commit_message>
<xml_diff>
--- a/paper/Mass spectrometry peptidomics data from infected and uninfected porcine wounds.docx
+++ b/paper/Mass spectrometry peptidomics data from infected and uninfected porcine wounds.docx
@@ -21,28 +21,20 @@
         <w:rPr>
           <w:iCs/>
         </w:rPr>
-        <w:t xml:space="preserve">Mass spectrometry </w:t>
-      </w:r>
-      <w:proofErr w:type="spellStart"/>
+        <w:t>Mass spectrometry p</w:t>
+      </w:r>
       <w:r>
         <w:rPr>
           <w:iCs/>
         </w:rPr>
-        <w:t>p</w:t>
+        <w:t>eptidomic</w:t>
       </w:r>
       <w:r>
         <w:rPr>
           <w:iCs/>
         </w:rPr>
-        <w:t>eptidomic</w:t>
-      </w:r>
-      <w:r>
-        <w:rPr>
-          <w:iCs/>
-        </w:rPr>
         <w:t>s</w:t>
       </w:r>
-      <w:proofErr w:type="spellEnd"/>
       <w:r>
         <w:rPr>
           <w:iCs/>
@@ -95,14 +87,12 @@
           <w:lang w:val="sv-SE"/>
         </w:rPr>
       </w:pPr>
-      <w:proofErr w:type="spellStart"/>
       <w:r>
         <w:rPr>
           <w:lang w:val="sv-SE"/>
         </w:rPr>
         <w:t>Authors</w:t>
       </w:r>
-      <w:proofErr w:type="spellEnd"/>
     </w:p>
     <w:p>
       <w:pPr>
@@ -159,7 +149,7 @@
           <w:vertAlign w:val="superscript"/>
           <w:lang w:val="sv-SE"/>
         </w:rPr>
-        <w:t>1</w:t>
+        <w:t>3</w:t>
       </w:r>
       <w:r>
         <w:rPr>
@@ -210,7 +200,7 @@
           <w:vertAlign w:val="superscript"/>
           <w:lang w:val="sv-SE"/>
         </w:rPr>
-        <w:t>3</w:t>
+        <w:t>4</w:t>
       </w:r>
       <w:r>
         <w:rPr>
@@ -223,7 +213,7 @@
           <w:vertAlign w:val="superscript"/>
           <w:lang w:val="sv-SE"/>
         </w:rPr>
-        <w:t>3</w:t>
+        <w:t>4</w:t>
       </w:r>
     </w:p>
     <w:p>
@@ -260,8 +250,39 @@
       </w:r>
     </w:p>
     <w:p>
-      <w:r>
-        <w:t>3. Division of Infection Medicine, Department of Clinical Sciences Lund, Faculty of Medicine, Lund University, Lund, Sweden</w:t>
+      <w:pPr>
+        <w:rPr>
+          <w:lang w:val="en-US"/>
+        </w:rPr>
+      </w:pPr>
+      <w:r>
+        <w:t xml:space="preserve">3. </w:t>
+      </w:r>
+      <w:r>
+        <w:rPr>
+          <w:lang w:val="en-US"/>
+        </w:rPr>
+        <w:t>Department of Biomedical Science, Faculty of Health and Society, Malmö University,</w:t>
+      </w:r>
+      <w:r>
+        <w:rPr>
+          <w:lang w:val="en-US"/>
+        </w:rPr>
+        <w:t xml:space="preserve"> </w:t>
+      </w:r>
+      <w:r>
+        <w:rPr>
+          <w:lang w:val="en-US"/>
+        </w:rPr>
+        <w:t>Malmö, Sweden</w:t>
+      </w:r>
+    </w:p>
+    <w:p>
+      <w:r>
+        <w:t>4</w:t>
+      </w:r>
+      <w:r>
+        <w:t>. Division of Infection Medicine, Department of Clinical Sciences Lund, Faculty of Medicine, Lund University, Lund, Sweden</w:t>
       </w:r>
     </w:p>
     <w:p/>
@@ -294,29 +315,13 @@
     </w:p>
     <w:p>
       <w:r>
-        <w:t xml:space="preserve">Recently, mass spectrometry based </w:t>
-      </w:r>
-      <w:proofErr w:type="spellStart"/>
-      <w:r>
-        <w:t>peptidomics</w:t>
-      </w:r>
-      <w:proofErr w:type="spellEnd"/>
-      <w:r>
-        <w:t xml:space="preserve"> studies have proven useful in the identification of biomarkers and bioactive peptide-based therapeutics. Here, we present a dataset </w:t>
+        <w:t xml:space="preserve">Recently, mass spectrometry based peptidomics studies have proven useful in the identification of biomarkers and bioactive peptide-based therapeutics. Here, we present a dataset </w:t>
       </w:r>
       <w:r>
         <w:t>comprised</w:t>
       </w:r>
       <w:r>
-        <w:t xml:space="preserve"> of temporal wound fluid </w:t>
-      </w:r>
-      <w:proofErr w:type="spellStart"/>
-      <w:r>
-        <w:t>peptidomics</w:t>
-      </w:r>
-      <w:proofErr w:type="spellEnd"/>
-      <w:r>
-        <w:t xml:space="preserve"> data from highly defined porcine models. W</w:t>
+        <w:t xml:space="preserve"> of temporal wound fluid peptidomics data from highly defined porcine models. W</w:t>
       </w:r>
       <w:r>
         <w:t xml:space="preserve">ound fluids from </w:t>
@@ -414,15 +419,7 @@
         <w:t>to enable</w:t>
       </w:r>
       <w:r>
-        <w:t xml:space="preserve"> database searching and subsequent </w:t>
-      </w:r>
-      <w:proofErr w:type="spellStart"/>
-      <w:r>
-        <w:t>peptidomic</w:t>
-      </w:r>
-      <w:proofErr w:type="spellEnd"/>
-      <w:r>
-        <w:t xml:space="preserve"> analysis</w:t>
+        <w:t xml:space="preserve"> database searching and subsequent peptidomic analysis</w:t>
       </w:r>
       <w:r>
         <w:t xml:space="preserve"> </w:t>
@@ -497,13 +494,8 @@
       <w:r>
         <w:t xml:space="preserve">. </w:t>
       </w:r>
-      <w:proofErr w:type="spellStart"/>
-      <w:r>
-        <w:t>Peptidomics</w:t>
-      </w:r>
-      <w:proofErr w:type="spellEnd"/>
-      <w:r>
-        <w:t xml:space="preserve"> is the study of </w:t>
+      <w:r>
+        <w:t xml:space="preserve">Peptidomics is the study of </w:t>
       </w:r>
       <w:r>
         <w:t xml:space="preserve">large </w:t>
@@ -536,15 +528,7 @@
         <w:t xml:space="preserve">. </w:t>
       </w:r>
       <w:r>
-        <w:t xml:space="preserve">Identification and quantification of peptides is necessary to conduct </w:t>
-      </w:r>
-      <w:proofErr w:type="spellStart"/>
-      <w:r>
-        <w:t>peptidomic</w:t>
-      </w:r>
-      <w:proofErr w:type="spellEnd"/>
-      <w:r>
-        <w:t xml:space="preserve"> analyses. Commonly,</w:t>
+        <w:t>Identification and quantification of peptides is necessary to conduct peptidomic analyses. Commonly,</w:t>
       </w:r>
       <w:r>
         <w:t xml:space="preserve"> liquid chromatographic</w:t>
@@ -732,7 +716,15 @@
           <w:i/>
           <w:iCs/>
         </w:rPr>
-        <w:t>Pseudomonas aeruginosa</w:t>
+        <w:t xml:space="preserve">Pseudomonas </w:t>
+      </w:r>
+      <w:r>
+        <w:rPr>
+          <w:i/>
+          <w:iCs/>
+        </w:rPr>
+        <w:lastRenderedPageBreak/>
+        <w:t>aeruginosa</w:t>
       </w:r>
       <w:r>
         <w:t xml:space="preserve"> </w:t>
@@ -777,11 +769,7 @@
         <w:t xml:space="preserve">critical priority respectively by the World Health Organization </w:t>
       </w:r>
       <w:r>
-        <w:t xml:space="preserve">due to their </w:t>
-      </w:r>
-      <w:r>
-        <w:lastRenderedPageBreak/>
-        <w:t>developed resistance against current antibiotics</w:t>
+        <w:t>due to their developed resistance against current antibiotics</w:t>
       </w:r>
       <w:r>
         <w:rPr>
@@ -817,15 +805,7 @@
         <w:t xml:space="preserve"> a study</w:t>
       </w:r>
       <w:r>
-        <w:t xml:space="preserve"> to identify differences in the </w:t>
-      </w:r>
-      <w:proofErr w:type="spellStart"/>
-      <w:r>
-        <w:t>peptidomic</w:t>
-      </w:r>
-      <w:proofErr w:type="spellEnd"/>
-      <w:r>
-        <w:t xml:space="preserve"> landscape of wound fluids depending on the presence and type of </w:t>
+        <w:t xml:space="preserve"> to identify differences in the peptidomic landscape of wound fluids depending on the presence and type of </w:t>
       </w:r>
       <w:r>
         <w:t>pathogen</w:t>
@@ -843,15 +823,7 @@
         <w:t xml:space="preserve"> employing a newly developed analysis algorithm with the potential to remove </w:t>
       </w:r>
       <w:r>
-        <w:t xml:space="preserve">large amounts of redundancy in </w:t>
-      </w:r>
-      <w:proofErr w:type="spellStart"/>
-      <w:r>
-        <w:t>peptidomic</w:t>
-      </w:r>
-      <w:proofErr w:type="spellEnd"/>
-      <w:r>
-        <w:t xml:space="preserve"> datasets</w:t>
+        <w:t>large amounts of redundancy in peptidomic datasets</w:t>
       </w:r>
       <w:r>
         <w:rPr>
@@ -920,23 +892,7 @@
         <w:t>The extensive nature</w:t>
       </w:r>
       <w:r>
-        <w:t xml:space="preserve"> of the </w:t>
-      </w:r>
-      <w:proofErr w:type="spellStart"/>
-      <w:r>
-        <w:t>peptidomic</w:t>
-      </w:r>
-      <w:proofErr w:type="spellEnd"/>
-      <w:r>
-        <w:t xml:space="preserve"> data yields many opportunities to </w:t>
-      </w:r>
-      <w:proofErr w:type="spellStart"/>
-      <w:r>
-        <w:t>analyze</w:t>
-      </w:r>
-      <w:proofErr w:type="spellEnd"/>
-      <w:r>
-        <w:t xml:space="preserve"> it using different methods to gain novel insights about the mechanisms underlying protein degradation in infected wounds.</w:t>
+        <w:t xml:space="preserve"> of the peptidomic data yields many opportunities to analyze it using different methods to gain novel insights about the mechanisms underlying protein degradation in infected wounds.</w:t>
       </w:r>
     </w:p>
     <w:p/>
@@ -972,23 +928,7 @@
         <w:t>presented here</w:t>
       </w:r>
       <w:r>
-        <w:t xml:space="preserve"> was utilized to </w:t>
-      </w:r>
-      <w:proofErr w:type="spellStart"/>
-      <w:r>
-        <w:t>analyze</w:t>
-      </w:r>
-      <w:proofErr w:type="spellEnd"/>
-      <w:r>
-        <w:t xml:space="preserve"> the </w:t>
-      </w:r>
-      <w:proofErr w:type="spellStart"/>
-      <w:r>
-        <w:t>peptidomic</w:t>
-      </w:r>
-      <w:proofErr w:type="spellEnd"/>
-      <w:r>
-        <w:t xml:space="preserve"> landscape of infected wounds in Hartman et al. (2024). Briefly, wounds were generated on Göttingen minipigs, whereafter they were infected with either </w:t>
+        <w:t xml:space="preserve"> was utilized to analyze the peptidomic landscape of infected wounds in Hartman et al. (2024). Briefly, wounds were generated on Göttingen minipigs, whereafter they were infected with either </w:t>
       </w:r>
       <w:r>
         <w:rPr>
@@ -1118,23 +1058,7 @@
         <w:t xml:space="preserve"> (Fig. 1c)</w:t>
       </w:r>
       <w:r>
-        <w:t xml:space="preserve">, and the subsequent </w:t>
-      </w:r>
-      <w:proofErr w:type="spellStart"/>
-      <w:r>
-        <w:t>peptidomic</w:t>
-      </w:r>
-      <w:proofErr w:type="spellEnd"/>
-      <w:r>
-        <w:t xml:space="preserve"> sample was </w:t>
-      </w:r>
-      <w:proofErr w:type="spellStart"/>
-      <w:r>
-        <w:t>analyzed</w:t>
-      </w:r>
-      <w:proofErr w:type="spellEnd"/>
-      <w:r>
-        <w:t xml:space="preserve"> with liquid chromatography tandem mass spectrometry (LC-MS/MS) in data dependent acquisition mode on a</w:t>
+        <w:t>, and the subsequent peptidomic sample was analyzed with liquid chromatography tandem mass spectrometry (LC-MS/MS) in data dependent acquisition mode on a</w:t>
       </w:r>
       <w:r>
         <w:t>n</w:t>
@@ -1142,40 +1066,11 @@
       <w:r>
         <w:t xml:space="preserve"> </w:t>
       </w:r>
-      <w:proofErr w:type="spellStart"/>
-      <w:r>
-        <w:t>Evosep</w:t>
-      </w:r>
-      <w:proofErr w:type="spellEnd"/>
-      <w:r>
-        <w:t xml:space="preserve"> One LC (</w:t>
-      </w:r>
-      <w:proofErr w:type="spellStart"/>
-      <w:r>
-        <w:t>Evosep</w:t>
-      </w:r>
-      <w:proofErr w:type="spellEnd"/>
-      <w:r>
-        <w:t xml:space="preserve">, Denmark) coupled to a </w:t>
-      </w:r>
-      <w:proofErr w:type="spellStart"/>
-      <w:r>
-        <w:t>timsTOF</w:t>
-      </w:r>
-      <w:proofErr w:type="spellEnd"/>
-      <w:r>
-        <w:t xml:space="preserve"> Pro MS (Bruker, USA)</w:t>
-      </w:r>
-      <w:r>
-        <w:t xml:space="preserve">. The data was searched with PEAKS X and deposited to </w:t>
-      </w:r>
-      <w:proofErr w:type="spellStart"/>
-      <w:r>
-        <w:t>ProteomeXchange</w:t>
-      </w:r>
-      <w:proofErr w:type="spellEnd"/>
-      <w:r>
-        <w:t xml:space="preserve"> (Fig. 1d)</w:t>
+      <w:r>
+        <w:t>Evosep One LC (Evosep, Denmark) coupled to a timsTOF Pro MS (Bruker, USA)</w:t>
+      </w:r>
+      <w:r>
+        <w:t>. The data was searched with PEAKS X and deposited to ProteomeXchange (Fig. 1d)</w:t>
       </w:r>
       <w:r>
         <w:t>.</w:t>
@@ -1190,15 +1085,7 @@
         <w:t xml:space="preserve"> single infection and control</w:t>
       </w:r>
       <w:r>
-        <w:t xml:space="preserve"> condition, were re-</w:t>
-      </w:r>
-      <w:proofErr w:type="spellStart"/>
-      <w:r>
-        <w:t>analyzed</w:t>
-      </w:r>
-      <w:proofErr w:type="spellEnd"/>
-      <w:r>
-        <w:t xml:space="preserve">. The re-analysis was conducted </w:t>
+        <w:t xml:space="preserve"> condition, were re-analyzed. The re-analysis was conducted </w:t>
       </w:r>
       <w:r>
         <w:t>8</w:t>
@@ -1219,15 +1106,7 @@
         <w:t xml:space="preserve"> a</w:t>
       </w:r>
       <w:r>
-        <w:t xml:space="preserve"> </w:t>
-      </w:r>
-      <w:proofErr w:type="spellStart"/>
-      <w:r>
-        <w:t>timsTOF</w:t>
-      </w:r>
-      <w:proofErr w:type="spellEnd"/>
-      <w:r>
-        <w:t xml:space="preserve"> HT (Bruker, USA)</w:t>
+        <w:t xml:space="preserve"> timsTOF HT (Bruker, USA)</w:t>
       </w:r>
       <w:r>
         <w:t xml:space="preserve"> (Fig 1b)</w:t>
@@ -1290,8 +1169,6 @@
       <w:r>
         <w:t xml:space="preserve">or </w:t>
       </w:r>
-      <w:proofErr w:type="spellStart"/>
-      <w:proofErr w:type="gramStart"/>
       <w:r>
         <w:rPr>
           <w:i/>
@@ -1299,8 +1176,6 @@
         </w:rPr>
         <w:t>P.aeruginosa</w:t>
       </w:r>
-      <w:proofErr w:type="spellEnd"/>
-      <w:proofErr w:type="gramEnd"/>
       <w:r>
         <w:t xml:space="preserve">, </w:t>
       </w:r>
@@ -1412,15 +1287,7 @@
         <w:t>S. aureus</w:t>
       </w:r>
       <w:r>
-        <w:t xml:space="preserve"> infection. Extracted fluids were then supplemented with Halt Protease Inhibitor Cocktail (</w:t>
-      </w:r>
-      <w:proofErr w:type="spellStart"/>
-      <w:r>
-        <w:t>Thermo</w:t>
-      </w:r>
-      <w:proofErr w:type="spellEnd"/>
-      <w:r>
-        <w:t xml:space="preserve"> Fisher Scientific, USA) and kept at -80</w:t>
+        <w:t xml:space="preserve"> infection. Extracted fluids were then supplemented with Halt Protease Inhibitor Cocktail (Thermo Fisher Scientific, USA) and kept at -80</w:t>
       </w:r>
       <w:r>
         <w:t>°</w:t>
@@ -1452,7 +1319,6 @@
       <w:r>
         <w:t xml:space="preserve">500 </w:t>
       </w:r>
-      <w:proofErr w:type="spellStart"/>
       <w:r>
         <w:rPr>
           <w:rFonts w:cs="Calibri"/>
@@ -1460,30 +1326,17 @@
         <w:t>μ</w:t>
       </w:r>
       <w:r>
-        <w:t>g</w:t>
-      </w:r>
-      <w:proofErr w:type="spellEnd"/>
-      <w:r>
-        <w:t xml:space="preserve"> of </w:t>
+        <w:t xml:space="preserve">g of </w:t>
       </w:r>
       <w:r>
         <w:t>protein (</w:t>
       </w:r>
       <w:r>
-        <w:t>determined with Pierce BCA Protein Assay Kit (</w:t>
-      </w:r>
-      <w:proofErr w:type="spellStart"/>
-      <w:r>
-        <w:t>Thermo</w:t>
-      </w:r>
-      <w:proofErr w:type="spellEnd"/>
-      <w:r>
-        <w:t xml:space="preserve"> Fisher Scientific, USA) as per provided instructions) was diluted </w:t>
+        <w:t xml:space="preserve">determined with Pierce BCA Protein Assay Kit (Thermo Fisher Scientific, USA) as per provided instructions) was diluted </w:t>
       </w:r>
       <w:r>
         <w:t xml:space="preserve">to 100 </w:t>
       </w:r>
-      <w:proofErr w:type="spellStart"/>
       <w:r>
         <w:rPr>
           <w:rFonts w:cs="Calibri"/>
@@ -1491,154 +1344,119 @@
         <w:t>μ</w:t>
       </w:r>
       <w:r>
-        <w:t>l</w:t>
-      </w:r>
-      <w:proofErr w:type="spellEnd"/>
-      <w:r>
+        <w:t xml:space="preserve">l </w:t>
+      </w:r>
+      <w:r>
+        <w:t>with 10 mM Tris at pH 7.4.</w:t>
+      </w:r>
+      <w:r>
+        <w:t xml:space="preserve"> 300 </w:t>
+      </w:r>
+      <w:r>
+        <w:rPr>
+          <w:rFonts w:cs="Calibri"/>
+        </w:rPr>
+        <w:t>μ</w:t>
+      </w:r>
+      <w:r>
+        <w:t>l of 8 M urea diluted in 10 mM Tris at pH 7.4</w:t>
+      </w:r>
+      <w:r>
+        <w:t>,</w:t>
+      </w:r>
+      <w:r>
+        <w:t xml:space="preserve"> supplemented with 0.067% RapiGest SF (Waters, USA)</w:t>
+      </w:r>
+      <w:r>
+        <w:t xml:space="preserve"> was then added</w:t>
+      </w:r>
+      <w:r>
+        <w:t xml:space="preserve"> followed by </w:t>
+      </w:r>
+      <w:r>
+        <w:t>an</w:t>
+      </w:r>
+      <w:r>
+        <w:t xml:space="preserve"> incubation at room temperature</w:t>
+      </w:r>
+      <w:r>
+        <w:t xml:space="preserve"> for 30 minutes</w:t>
+      </w:r>
+      <w:r>
+        <w:t>.</w:t>
+      </w:r>
+      <w:r>
+        <w:t xml:space="preserve"> 100 </w:t>
+      </w:r>
+      <w:r>
+        <w:rPr>
+          <w:rFonts w:cs="Calibri"/>
+        </w:rPr>
+        <w:t>μl 6</w:t>
+      </w:r>
+      <w:r>
+        <w:rPr>
+          <w:rFonts w:cs="Calibri"/>
+        </w:rPr>
         <w:t xml:space="preserve"> </w:t>
       </w:r>
       <w:r>
-        <w:t>with 10 mM Tris at pH 7.4.</w:t>
-      </w:r>
-      <w:r>
-        <w:t xml:space="preserve"> 300 </w:t>
-      </w:r>
-      <w:proofErr w:type="spellStart"/>
-      <w:r>
         <w:rPr>
           <w:rFonts w:cs="Calibri"/>
         </w:rPr>
-        <w:t>μ</w:t>
-      </w:r>
-      <w:r>
-        <w:t>l</w:t>
-      </w:r>
-      <w:proofErr w:type="spellEnd"/>
-      <w:r>
-        <w:t xml:space="preserve"> of 8 M urea diluted in 10 mM Tris at pH 7.4</w:t>
-      </w:r>
-      <w:r>
-        <w:t>,</w:t>
-      </w:r>
-      <w:r>
-        <w:t xml:space="preserve"> supplemented with 0.067% </w:t>
-      </w:r>
-      <w:proofErr w:type="spellStart"/>
-      <w:r>
-        <w:t>RapiGest</w:t>
-      </w:r>
-      <w:proofErr w:type="spellEnd"/>
-      <w:r>
-        <w:t xml:space="preserve"> SF (Waters, USA)</w:t>
-      </w:r>
-      <w:r>
-        <w:t xml:space="preserve"> was then added</w:t>
-      </w:r>
-      <w:r>
-        <w:t xml:space="preserve"> followed by </w:t>
-      </w:r>
-      <w:r>
-        <w:t>an</w:t>
-      </w:r>
-      <w:r>
-        <w:t xml:space="preserve"> incubation at room temperature</w:t>
-      </w:r>
-      <w:r>
-        <w:t xml:space="preserve"> for 30 minutes</w:t>
-      </w:r>
-      <w:r>
-        <w:t>.</w:t>
-      </w:r>
-      <w:r>
-        <w:t xml:space="preserve"> 100 </w:t>
-      </w:r>
-      <w:proofErr w:type="spellStart"/>
+        <w:t xml:space="preserve">M </w:t>
+      </w:r>
       <w:r>
         <w:rPr>
           <w:rFonts w:cs="Calibri"/>
         </w:rPr>
-        <w:t>μl</w:t>
-      </w:r>
-      <w:proofErr w:type="spellEnd"/>
+        <w:lastRenderedPageBreak/>
+        <w:t xml:space="preserve">urea </w:t>
+      </w:r>
       <w:r>
         <w:rPr>
           <w:rFonts w:cs="Calibri"/>
         </w:rPr>
-        <w:t xml:space="preserve"> 6</w:t>
+        <w:t xml:space="preserve">in 10 mM Tris at pH 7.a </w:t>
       </w:r>
       <w:r>
         <w:rPr>
           <w:rFonts w:cs="Calibri"/>
         </w:rPr>
+        <w:t>was added to</w:t>
+      </w:r>
+      <w:r>
         <w:t xml:space="preserve"> </w:t>
       </w:r>
       <w:r>
+        <w:t>Microcon - 30 centrifugal filter unit</w:t>
+      </w:r>
+      <w:r>
+        <w:t>s and centrifuged at 10000 RCF for 15 minutes at room temperature</w:t>
+      </w:r>
+      <w:r>
+        <w:t xml:space="preserve"> (RT)</w:t>
+      </w:r>
+      <w:r>
+        <w:t xml:space="preserve">. </w:t>
+      </w:r>
+      <w:r>
+        <w:t>Th</w:t>
+      </w:r>
+      <w:r>
+        <w:t>e wound fluid samples were</w:t>
+      </w:r>
+      <w:r>
+        <w:t xml:space="preserve"> subsequently</w:t>
+      </w:r>
+      <w:r>
+        <w:t xml:space="preserve"> added to the centrifugal filters, and centrifuged at 10000 RCF for 30 minutes at RT. Finally, another 100 </w:t>
+      </w:r>
+      <w:r>
         <w:rPr>
           <w:rFonts w:cs="Calibri"/>
         </w:rPr>
-        <w:t xml:space="preserve">M urea </w:t>
-      </w:r>
-      <w:r>
-        <w:rPr>
-          <w:rFonts w:cs="Calibri"/>
-        </w:rPr>
-        <w:t xml:space="preserve">in 10 mM Tris at pH 7.a </w:t>
-      </w:r>
-      <w:r>
-        <w:rPr>
-          <w:rFonts w:cs="Calibri"/>
-        </w:rPr>
-        <w:t>was added to</w:t>
-      </w:r>
-      <w:r>
-        <w:t xml:space="preserve"> </w:t>
-      </w:r>
-      <w:proofErr w:type="spellStart"/>
-      <w:r>
-        <w:t>Microcon</w:t>
-      </w:r>
-      <w:proofErr w:type="spellEnd"/>
-      <w:r>
-        <w:t xml:space="preserve"> - 30 centrifugal filter unit</w:t>
-      </w:r>
-      <w:r>
-        <w:t>s and centrifuged at 10000 RCF for 15 minutes at room temperature</w:t>
-      </w:r>
-      <w:r>
-        <w:t xml:space="preserve"> (RT)</w:t>
-      </w:r>
-      <w:r>
-        <w:t xml:space="preserve">. </w:t>
-      </w:r>
-      <w:r>
-        <w:t>Th</w:t>
-      </w:r>
-      <w:r>
-        <w:t>e wound fluid samples were</w:t>
-      </w:r>
-      <w:r>
-        <w:t xml:space="preserve"> </w:t>
-      </w:r>
-      <w:r>
-        <w:lastRenderedPageBreak/>
-        <w:t>subsequently</w:t>
-      </w:r>
-      <w:r>
-        <w:t xml:space="preserve"> added to the centrifugal filters, and centrifuged at 10000 RCF for 30 minutes at RT. Finally, another 100 </w:t>
-      </w:r>
-      <w:proofErr w:type="spellStart"/>
-      <w:r>
-        <w:rPr>
-          <w:rFonts w:cs="Calibri"/>
-        </w:rPr>
-        <w:t>μl</w:t>
-      </w:r>
-      <w:proofErr w:type="spellEnd"/>
-      <w:r>
-        <w:rPr>
-          <w:rFonts w:cs="Calibri"/>
-        </w:rPr>
-        <w:t xml:space="preserve"> of 6 M urea in 10 mM Tris at pH 7.4 was centrifuged through the filter units</w:t>
+        <w:t>μl of 6 M urea in 10 mM Tris at pH 7.4 was centrifuged through the filter units</w:t>
       </w:r>
       <w:r>
         <w:rPr>
@@ -1691,128 +1509,56 @@
       <w:r>
         <w:t xml:space="preserve">1 </w:t>
       </w:r>
-      <w:proofErr w:type="spellStart"/>
       <w:r>
         <w:rPr>
           <w:rFonts w:cs="Calibri"/>
         </w:rPr>
-        <w:t>μl</w:t>
-      </w:r>
-      <w:proofErr w:type="spellEnd"/>
+        <w:t xml:space="preserve">μl 100% formic acid (FA) was added to </w:t>
+      </w:r>
+      <w:r>
+        <w:t xml:space="preserve">60 </w:t>
+      </w:r>
       <w:r>
         <w:rPr>
           <w:rFonts w:cs="Calibri"/>
         </w:rPr>
-        <w:t xml:space="preserve"> 100% formic acid (FA) was added to </w:t>
-      </w:r>
-      <w:r>
-        <w:t xml:space="preserve">60 </w:t>
-      </w:r>
-      <w:proofErr w:type="spellStart"/>
+        <w:t>μl of each extracted peptide sample</w:t>
+      </w:r>
       <w:r>
         <w:rPr>
           <w:rFonts w:cs="Calibri"/>
         </w:rPr>
-        <w:t>μl</w:t>
-      </w:r>
-      <w:proofErr w:type="spellEnd"/>
+        <w:t xml:space="preserve">. </w:t>
+      </w:r>
       <w:r>
         <w:rPr>
           <w:rFonts w:cs="Calibri"/>
         </w:rPr>
-        <w:t xml:space="preserve"> of each extracted peptide sample</w:t>
+        <w:t>100 μl 100% acetonitrile (ACN) + 0.1% FA was added to UltraMicro Spin Columns (The Nest Group, USA) which were centrifuged at 800 RCF for 1 minute at room temperature. All further centrifugation steps in this sect</w:t>
       </w:r>
       <w:r>
         <w:rPr>
           <w:rFonts w:cs="Calibri"/>
         </w:rPr>
-        <w:t xml:space="preserve">. </w:t>
+        <w:t xml:space="preserve">ion were performed </w:t>
       </w:r>
       <w:r>
         <w:rPr>
           <w:rFonts w:cs="Calibri"/>
         </w:rPr>
-        <w:t xml:space="preserve">100 </w:t>
-      </w:r>
-      <w:proofErr w:type="spellStart"/>
+        <w:t>this way</w:t>
+      </w:r>
       <w:r>
         <w:rPr>
           <w:rFonts w:cs="Calibri"/>
         </w:rPr>
-        <w:t>μl</w:t>
-      </w:r>
-      <w:proofErr w:type="spellEnd"/>
+        <w:t>.</w:t>
+      </w:r>
       <w:r>
         <w:rPr>
           <w:rFonts w:cs="Calibri"/>
         </w:rPr>
-        <w:t xml:space="preserve"> 100% acetonitrile (ACN) + 0.1% FA was added to </w:t>
-      </w:r>
-      <w:proofErr w:type="spellStart"/>
-      <w:r>
-        <w:rPr>
-          <w:rFonts w:cs="Calibri"/>
-        </w:rPr>
-        <w:t>UltraMicro</w:t>
-      </w:r>
-      <w:proofErr w:type="spellEnd"/>
-      <w:r>
-        <w:rPr>
-          <w:rFonts w:cs="Calibri"/>
-        </w:rPr>
-        <w:t xml:space="preserve"> Spin Columns (The Nest Group, USA) which were centrifuged at 800 RCF for 1 minute at room temperature. All further centrifugation steps in this sect</w:t>
-      </w:r>
-      <w:r>
-        <w:rPr>
-          <w:rFonts w:cs="Calibri"/>
-        </w:rPr>
-        <w:t xml:space="preserve">ion were performed </w:t>
-      </w:r>
-      <w:r>
-        <w:rPr>
-          <w:rFonts w:cs="Calibri"/>
-        </w:rPr>
-        <w:t>this way</w:t>
-      </w:r>
-      <w:r>
-        <w:rPr>
-          <w:rFonts w:cs="Calibri"/>
-        </w:rPr>
-        <w:t>.</w:t>
-      </w:r>
-      <w:r>
-        <w:rPr>
-          <w:rFonts w:cs="Calibri"/>
-        </w:rPr>
-        <w:t xml:space="preserve"> 100 </w:t>
-      </w:r>
-      <w:proofErr w:type="spellStart"/>
-      <w:r>
-        <w:rPr>
-          <w:rFonts w:cs="Calibri"/>
-        </w:rPr>
-        <w:t>μl</w:t>
-      </w:r>
-      <w:proofErr w:type="spellEnd"/>
-      <w:r>
-        <w:rPr>
-          <w:rFonts w:cs="Calibri"/>
-        </w:rPr>
-        <w:t xml:space="preserve"> 2% ACN + 0.1% trifluoroacetic acid (TFA) was centrifuged through the columns, twice, before adding the samples and performing an additional centrifugal step. Lastly, 100 </w:t>
-      </w:r>
-      <w:proofErr w:type="spellStart"/>
-      <w:r>
-        <w:rPr>
-          <w:rFonts w:cs="Calibri"/>
-        </w:rPr>
-        <w:t>μl</w:t>
-      </w:r>
-      <w:proofErr w:type="spellEnd"/>
-      <w:r>
-        <w:rPr>
-          <w:rFonts w:cs="Calibri"/>
-        </w:rPr>
-        <w:t xml:space="preserve"> 70% ACN + 0.1% TFA was centrifuged through the columns to elute the sample which was then dried in an Eppendorf Concentrator plus (Eppendorf, Germany). </w:t>
+        <w:t xml:space="preserve"> 100 μl 2% ACN + 0.1% trifluoroacetic acid (TFA) was centrifuged through the columns, twice, before adding the samples and performing an additional centrifugal step. Lastly, 100 μl 70% ACN + 0.1% TFA was centrifuged through the columns to elute the sample which was then dried in an Eppendorf Concentrator plus (Eppendorf, Germany). </w:t>
       </w:r>
     </w:p>
     <w:p>
@@ -1854,65 +1600,59 @@
       <w:r>
         <w:t xml:space="preserve"> dissolved in 30 </w:t>
       </w:r>
-      <w:proofErr w:type="spellStart"/>
       <w:r>
         <w:rPr>
           <w:rFonts w:cs="Calibri"/>
         </w:rPr>
-        <w:t>μl</w:t>
-      </w:r>
-      <w:proofErr w:type="spellEnd"/>
+        <w:t>μl 2% ACN + 0.1% FA</w:t>
+      </w:r>
       <w:r>
         <w:rPr>
           <w:rFonts w:cs="Calibri"/>
         </w:rPr>
-        <w:t xml:space="preserve"> 2% ACN + 0.1% FA</w:t>
+        <w:t xml:space="preserve">, before being loaded onto Evotip Pure columns (Evosep, Denmark) according to the </w:t>
       </w:r>
       <w:r>
         <w:rPr>
           <w:rFonts w:cs="Calibri"/>
         </w:rPr>
-        <w:t xml:space="preserve">, before being loaded onto </w:t>
-      </w:r>
-      <w:proofErr w:type="spellStart"/>
+        <w:t>manufacturer’s</w:t>
+      </w:r>
       <w:r>
         <w:rPr>
           <w:rFonts w:cs="Calibri"/>
         </w:rPr>
-        <w:t>Evotip</w:t>
-      </w:r>
-      <w:proofErr w:type="spellEnd"/>
+        <w:t xml:space="preserve"> instructions, apart from that the samples were not dissolved in 20 </w:t>
+      </w:r>
       <w:r>
         <w:rPr>
           <w:rFonts w:cs="Calibri"/>
         </w:rPr>
-        <w:t xml:space="preserve"> Pure columns (</w:t>
-      </w:r>
-      <w:proofErr w:type="spellStart"/>
+        <w:t>µ</w:t>
+      </w:r>
       <w:r>
         <w:rPr>
           <w:rFonts w:cs="Calibri"/>
         </w:rPr>
-        <w:t>Evosep</w:t>
-      </w:r>
-      <w:proofErr w:type="spellEnd"/>
+        <w:t xml:space="preserve">l 0.1% FA before loading. The samples were analyzed by LC/MS-MS on an Evosep One LC (Evosep, Denmark) coupled with a timsTOF Pro mass spectrometer (Bruker, USA). </w:t>
+      </w:r>
       <w:r>
         <w:rPr>
           <w:rFonts w:cs="Calibri"/>
         </w:rPr>
-        <w:t xml:space="preserve">, Denmark) according to the </w:t>
+        <w:t xml:space="preserve">The LC used a EV1137 Performance Column - 15 cm x 150 </w:t>
       </w:r>
       <w:r>
         <w:rPr>
           <w:rFonts w:cs="Calibri"/>
         </w:rPr>
-        <w:t>manufacturer’s</w:t>
+        <w:t>µ</w:t>
       </w:r>
       <w:r>
         <w:rPr>
           <w:rFonts w:cs="Calibri"/>
         </w:rPr>
-        <w:t xml:space="preserve"> instructions, apart from that the samples were not dissolved in 20 </w:t>
+        <w:t xml:space="preserve">m, with 1.5 </w:t>
       </w:r>
       <w:r>
         <w:rPr>
@@ -1924,147 +1664,19 @@
         <w:rPr>
           <w:rFonts w:cs="Calibri"/>
         </w:rPr>
-        <w:t xml:space="preserve">l 0.1% FA before loading. The samples were </w:t>
-      </w:r>
-      <w:proofErr w:type="spellStart"/>
+        <w:t xml:space="preserve">m ReproSil-Pur C18 beads (Evosep, Denmark). The accompanying 30 samples per day program was used for separation. The MS </w:t>
+      </w:r>
       <w:r>
         <w:rPr>
           <w:rFonts w:cs="Calibri"/>
         </w:rPr>
-        <w:t>analyzed</w:t>
-      </w:r>
-      <w:proofErr w:type="spellEnd"/>
+        <w:t>data was acquired using</w:t>
+      </w:r>
       <w:r>
         <w:rPr>
           <w:rFonts w:cs="Calibri"/>
         </w:rPr>
-        <w:t xml:space="preserve"> by LC/MS-MS on an </w:t>
-      </w:r>
-      <w:proofErr w:type="spellStart"/>
-      <w:r>
-        <w:rPr>
-          <w:rFonts w:cs="Calibri"/>
-        </w:rPr>
-        <w:t>Evosep</w:t>
-      </w:r>
-      <w:proofErr w:type="spellEnd"/>
-      <w:r>
-        <w:rPr>
-          <w:rFonts w:cs="Calibri"/>
-        </w:rPr>
-        <w:t xml:space="preserve"> One LC (</w:t>
-      </w:r>
-      <w:proofErr w:type="spellStart"/>
-      <w:r>
-        <w:rPr>
-          <w:rFonts w:cs="Calibri"/>
-        </w:rPr>
-        <w:t>Evosep</w:t>
-      </w:r>
-      <w:proofErr w:type="spellEnd"/>
-      <w:r>
-        <w:rPr>
-          <w:rFonts w:cs="Calibri"/>
-        </w:rPr>
-        <w:t xml:space="preserve">, Denmark) coupled with a </w:t>
-      </w:r>
-      <w:proofErr w:type="spellStart"/>
-      <w:r>
-        <w:rPr>
-          <w:rFonts w:cs="Calibri"/>
-        </w:rPr>
-        <w:t>timsTOF</w:t>
-      </w:r>
-      <w:proofErr w:type="spellEnd"/>
-      <w:r>
-        <w:rPr>
-          <w:rFonts w:cs="Calibri"/>
-        </w:rPr>
-        <w:t xml:space="preserve"> Pro mass spectrometer (Bruker, USA). </w:t>
-      </w:r>
-      <w:r>
-        <w:rPr>
-          <w:rFonts w:cs="Calibri"/>
-        </w:rPr>
-        <w:t xml:space="preserve">The LC used a EV1137 Performance Column - 15 cm x 150 </w:t>
-      </w:r>
-      <w:r>
-        <w:rPr>
-          <w:rFonts w:cs="Calibri"/>
-        </w:rPr>
-        <w:t>µ</w:t>
-      </w:r>
-      <w:r>
-        <w:rPr>
-          <w:rFonts w:cs="Calibri"/>
-        </w:rPr>
-        <w:t xml:space="preserve">m, with 1.5 </w:t>
-      </w:r>
-      <w:r>
-        <w:rPr>
-          <w:rFonts w:cs="Calibri"/>
-        </w:rPr>
-        <w:t>µ</w:t>
-      </w:r>
-      <w:r>
-        <w:rPr>
-          <w:rFonts w:cs="Calibri"/>
-        </w:rPr>
-        <w:t xml:space="preserve">m </w:t>
-      </w:r>
-      <w:proofErr w:type="spellStart"/>
-      <w:r>
-        <w:rPr>
-          <w:rFonts w:cs="Calibri"/>
-        </w:rPr>
-        <w:t>ReproSil-Pur</w:t>
-      </w:r>
-      <w:proofErr w:type="spellEnd"/>
-      <w:r>
-        <w:rPr>
-          <w:rFonts w:cs="Calibri"/>
-        </w:rPr>
-        <w:t xml:space="preserve"> C18 beads (</w:t>
-      </w:r>
-      <w:proofErr w:type="spellStart"/>
-      <w:r>
-        <w:rPr>
-          <w:rFonts w:cs="Calibri"/>
-        </w:rPr>
-        <w:t>Evosep</w:t>
-      </w:r>
-      <w:proofErr w:type="spellEnd"/>
-      <w:r>
-        <w:rPr>
-          <w:rFonts w:cs="Calibri"/>
-        </w:rPr>
-        <w:t xml:space="preserve">, Denmark). The accompanying 30 samples per day program was used for separation. The MS </w:t>
-      </w:r>
-      <w:r>
-        <w:rPr>
-          <w:rFonts w:cs="Calibri"/>
-        </w:rPr>
-        <w:t>data was acquired using</w:t>
-      </w:r>
-      <w:r>
-        <w:rPr>
-          <w:rFonts w:cs="Calibri"/>
-        </w:rPr>
-        <w:t xml:space="preserve"> the DDA PASEF mode, with 10 PASEF scans every acquisition cycle. Accumulation and ramp times were set to 100 </w:t>
-      </w:r>
-      <w:proofErr w:type="spellStart"/>
-      <w:r>
-        <w:rPr>
-          <w:rFonts w:cs="Calibri"/>
-        </w:rPr>
-        <w:t>ms</w:t>
-      </w:r>
-      <w:proofErr w:type="spellEnd"/>
-      <w:r>
-        <w:rPr>
-          <w:rFonts w:cs="Calibri"/>
-        </w:rPr>
-        <w:t>, precursors with a +1 charge were ignored, and target intensity was set to 20000, with dynamic exclusion active, at 0.4 min. Isolation width was set to 2 at 700 Th and 3 at 800 Th.</w:t>
+        <w:t xml:space="preserve"> the DDA PASEF mode, with 10 PASEF scans every acquisition cycle. Accumulation and ramp times were set to 100 ms, precursors with a +1 charge were ignored, and target intensity was set to 20000, with dynamic exclusion active, at 0.4 min. Isolation width was set to 2 at 700 Th and 3 at 800 Th.</w:t>
       </w:r>
     </w:p>
     <w:p>
@@ -2101,67 +1713,25 @@
         <w:rPr>
           <w:rFonts w:cs="Calibri"/>
         </w:rPr>
-        <w:t xml:space="preserve">The data from the LC-MS/MS runs were searched with PEAKS X. </w:t>
-      </w:r>
-      <w:proofErr w:type="spellStart"/>
+        <w:t>The data from the LC-MS/MS runs were searched with PEAKS X. UniProtKB reviewed</w:t>
+      </w:r>
       <w:r>
         <w:rPr>
           <w:rFonts w:cs="Calibri"/>
         </w:rPr>
-        <w:t>UniProtKB</w:t>
-      </w:r>
-      <w:proofErr w:type="spellEnd"/>
+        <w:t xml:space="preserve"> (Swiss-Prot) protein list of pig (</w:t>
+      </w:r>
       <w:r>
         <w:rPr>
           <w:rFonts w:cs="Calibri"/>
         </w:rPr>
-        <w:t xml:space="preserve"> reviewed</w:t>
+        <w:t>organism_id:9823</w:t>
       </w:r>
       <w:r>
         <w:rPr>
           <w:rFonts w:cs="Calibri"/>
         </w:rPr>
-        <w:t xml:space="preserve"> (Swiss-Prot) protein list of pig (</w:t>
-      </w:r>
-      <w:r>
-        <w:rPr>
-          <w:rFonts w:cs="Calibri"/>
-        </w:rPr>
-        <w:t>organism_id:9823</w:t>
-      </w:r>
-      <w:r>
-        <w:rPr>
-          <w:rFonts w:cs="Calibri"/>
-        </w:rPr>
-        <w:t xml:space="preserve">) proteins was used as a database, but with fibrinogen alpha chain (FIBA_PIG) and fibrinogen beta chain (FIBB_PIG) being changed to the </w:t>
-      </w:r>
-      <w:proofErr w:type="spellStart"/>
-      <w:r>
-        <w:rPr>
-          <w:rFonts w:cs="Calibri"/>
-        </w:rPr>
-        <w:t>UniProt</w:t>
-      </w:r>
-      <w:proofErr w:type="spellEnd"/>
-      <w:r>
-        <w:rPr>
-          <w:rFonts w:cs="Calibri"/>
-        </w:rPr>
-        <w:t xml:space="preserve"> KB unreviewed (</w:t>
-      </w:r>
-      <w:proofErr w:type="spellStart"/>
-      <w:r>
-        <w:rPr>
-          <w:rFonts w:cs="Calibri"/>
-        </w:rPr>
-        <w:t>TrEMBL</w:t>
-      </w:r>
-      <w:proofErr w:type="spellEnd"/>
-      <w:r>
-        <w:rPr>
-          <w:rFonts w:cs="Calibri"/>
-        </w:rPr>
-        <w:t>) versions F1RX36_PIG and F1RX37_PIG. The list was downloaded May 11</w:t>
+        <w:t>) proteins was used as a database, but with fibrinogen alpha chain (FIBA_PIG) and fibrinogen beta chain (FIBB_PIG) being changed to the UniProt KB unreviewed (TrEMBL) versions F1RX36_PIG and F1RX37_PIG. The list was downloaded May 11</w:t>
       </w:r>
       <w:r>
         <w:rPr>
@@ -2245,15 +1815,7 @@
         <w:t xml:space="preserve"> (</w:t>
       </w:r>
       <w:r>
-        <w:t>.</w:t>
-      </w:r>
-      <w:proofErr w:type="spellStart"/>
-      <w:r>
-        <w:t>mgf</w:t>
-      </w:r>
-      <w:proofErr w:type="spellEnd"/>
-      <w:r>
-        <w:t xml:space="preserve"> and .</w:t>
+        <w:t>.mgf and .</w:t>
       </w:r>
       <w:r>
         <w:t>mzid</w:t>
@@ -2262,15 +1824,7 @@
         <w:t xml:space="preserve">.gz generated by PEAKS X) </w:t>
       </w:r>
       <w:r>
-        <w:t xml:space="preserve"> have been uploaded to </w:t>
-      </w:r>
-      <w:proofErr w:type="spellStart"/>
-      <w:r>
-        <w:t>ProteomeXchange</w:t>
-      </w:r>
-      <w:proofErr w:type="spellEnd"/>
-      <w:r>
-        <w:t xml:space="preserve"> </w:t>
+        <w:t xml:space="preserve"> have been uploaded to ProteomeXchange </w:t>
       </w:r>
       <w:r>
         <w:t>as a part of</w:t>
@@ -2332,15 +1886,7 @@
         <w:t>ve</w:t>
       </w:r>
       <w:r>
-        <w:t xml:space="preserve"> been uploaded to </w:t>
-      </w:r>
-      <w:proofErr w:type="spellStart"/>
-      <w:r>
-        <w:t>ProteomeXchange</w:t>
-      </w:r>
-      <w:proofErr w:type="spellEnd"/>
-      <w:r>
-        <w:t xml:space="preserve"> under the identifier</w:t>
+        <w:t xml:space="preserve"> been uploaded to ProteomeXchange under the identifier</w:t>
       </w:r>
       <w:r>
         <w:t xml:space="preserve"> </w:t>
@@ -2374,6 +1920,7 @@
         <w:spacing w:before="0" w:after="0"/>
       </w:pPr>
       <w:r>
+        <w:lastRenderedPageBreak/>
         <w:t>Technical Validation</w:t>
       </w:r>
     </w:p>
@@ -2430,7 +1977,6 @@
         <w:t xml:space="preserve"> unique peptides </w:t>
       </w:r>
       <w:r>
-        <w:lastRenderedPageBreak/>
         <w:t>identified</w:t>
       </w:r>
       <w:r>
@@ -2595,15 +2141,7 @@
         <w:t>2</w:t>
       </w:r>
       <w:r>
-        <w:t xml:space="preserve"> intensities were scaled to a mean of 0 and a unit variance. Thereafter, the dimensionality of the data was reduced using Uniform Manifold Approximation Projection (UMAP). Default settings were used as per the </w:t>
-      </w:r>
-      <w:proofErr w:type="spellStart"/>
-      <w:r>
-        <w:t>umap</w:t>
-      </w:r>
-      <w:proofErr w:type="spellEnd"/>
-      <w:r>
-        <w:t xml:space="preserve">-learn python package </w:t>
+        <w:t xml:space="preserve"> intensities were scaled to a mean of 0 and a unit variance. Thereafter, the dimensionality of the data was reduced using Uniform Manifold Approximation Projection (UMAP). Default settings were used as per the umap-learn python package </w:t>
       </w:r>
       <w:r>
         <w:t>(</w:t>
@@ -2691,13 +2229,8 @@
       <w:r>
         <w:t xml:space="preserve">sample preparation and analysis workflows. The peptides were </w:t>
       </w:r>
-      <w:proofErr w:type="spellStart"/>
-      <w:r>
-        <w:t>analyzed</w:t>
-      </w:r>
-      <w:proofErr w:type="spellEnd"/>
-      <w:r>
-        <w:t xml:space="preserve"> by LC-MS/MS as </w:t>
+      <w:r>
+        <w:t xml:space="preserve">analyzed by LC-MS/MS as </w:t>
       </w:r>
       <w:r>
         <w:t>previously</w:t>
@@ -2709,15 +2242,7 @@
         <w:t>using</w:t>
       </w:r>
       <w:r>
-        <w:t xml:space="preserve"> a </w:t>
-      </w:r>
-      <w:proofErr w:type="spellStart"/>
-      <w:r>
-        <w:t>timsTOF</w:t>
-      </w:r>
-      <w:proofErr w:type="spellEnd"/>
-      <w:r>
-        <w:t xml:space="preserve"> HT (Bruker, USA</w:t>
+        <w:t xml:space="preserve"> a timsTOF HT (Bruker, USA</w:t>
       </w:r>
       <w:r>
         <w:t xml:space="preserve">). </w:t>
@@ -2729,15 +2254,7 @@
         <w:t xml:space="preserve">unique peptides identified in each sample group corresponded well with </w:t>
       </w:r>
       <w:r>
-        <w:t xml:space="preserve">the samples </w:t>
-      </w:r>
-      <w:proofErr w:type="spellStart"/>
-      <w:r>
-        <w:t>analyzed</w:t>
-      </w:r>
-      <w:proofErr w:type="spellEnd"/>
-      <w:r>
-        <w:t xml:space="preserve"> previously </w:t>
+        <w:t xml:space="preserve">the samples analyzed previously </w:t>
       </w:r>
       <w:r>
         <w:t>(F</w:t>
@@ -2764,15 +2281,7 @@
         <w:t xml:space="preserve"> length distribution</w:t>
       </w:r>
       <w:r>
-        <w:t>s are similar for the blinded re-</w:t>
-      </w:r>
-      <w:proofErr w:type="spellStart"/>
-      <w:r>
-        <w:t>analyzed</w:t>
-      </w:r>
-      <w:proofErr w:type="spellEnd"/>
-      <w:r>
-        <w:t xml:space="preserve"> samples compared to the original </w:t>
+        <w:t xml:space="preserve">s are similar for the blinded re-analyzed samples compared to the original </w:t>
       </w:r>
       <w:r>
         <w:t>(F</w:t>
@@ -2848,29 +2357,13 @@
         <w:t xml:space="preserve">searched with PEAKS X. </w:t>
       </w:r>
       <w:r>
-        <w:t xml:space="preserve">The raw files can be used for searching the data with different </w:t>
-      </w:r>
-      <w:proofErr w:type="spellStart"/>
-      <w:r>
-        <w:t>softwares</w:t>
-      </w:r>
-      <w:proofErr w:type="spellEnd"/>
-      <w:r>
-        <w:t xml:space="preserve"> or parameters than the one presented in this study. There are many ways</w:t>
+        <w:t>The raw files can be used for searching the data with different softwares or parameters than the one presented in this study. There are many ways</w:t>
       </w:r>
       <w:r>
         <w:t xml:space="preserve"> t</w:t>
       </w:r>
       <w:r>
-        <w:t xml:space="preserve">o </w:t>
-      </w:r>
-      <w:proofErr w:type="spellStart"/>
-      <w:r>
-        <w:t>analyze</w:t>
-      </w:r>
-      <w:proofErr w:type="spellEnd"/>
-      <w:r>
-        <w:t xml:space="preserve"> the data in the resulting </w:t>
+        <w:t xml:space="preserve">o analyze the data in the resulting </w:t>
       </w:r>
       <w:r>
         <w:t xml:space="preserve">output </w:t>
@@ -2925,15 +2418,7 @@
     </w:p>
     <w:p>
       <w:r>
-        <w:t>We thank the Swedish National Infrastructure for Biological Mass Spectrometry (</w:t>
-      </w:r>
-      <w:proofErr w:type="spellStart"/>
-      <w:r>
-        <w:t>BioMS</w:t>
-      </w:r>
-      <w:proofErr w:type="spellEnd"/>
-      <w:r>
-        <w:t>) for performing the LC-MS/MS analysis.</w:t>
+        <w:t>We thank the Swedish National Infrastructure for Biological Mass Spectrometry (BioMS) for performing the LC-MS/MS analysis.</w:t>
       </w:r>
       <w:r>
         <w:rPr>
@@ -2946,39 +2431,7 @@
         <w:t xml:space="preserve"> </w:t>
       </w:r>
       <w:r>
-        <w:t xml:space="preserve">We acknowledge support by grants from the Swedish Research Council (projects 2017-02341, 2018-05916 and 2020-02016 (A.S.), and 2023-02107 (J.M.)), Edvard </w:t>
-      </w:r>
-      <w:proofErr w:type="spellStart"/>
-      <w:r>
-        <w:t>Welanders</w:t>
-      </w:r>
-      <w:proofErr w:type="spellEnd"/>
-      <w:r>
-        <w:t xml:space="preserve"> </w:t>
-      </w:r>
-      <w:proofErr w:type="spellStart"/>
-      <w:r>
-        <w:t>Stiftelse</w:t>
-      </w:r>
-      <w:proofErr w:type="spellEnd"/>
-      <w:r>
-        <w:t xml:space="preserve"> and </w:t>
-      </w:r>
-      <w:proofErr w:type="spellStart"/>
-      <w:r>
-        <w:t>Finsenstiftelsen</w:t>
-      </w:r>
-      <w:proofErr w:type="spellEnd"/>
-      <w:r>
-        <w:t xml:space="preserve"> (</w:t>
-      </w:r>
-      <w:proofErr w:type="spellStart"/>
-      <w:r>
-        <w:t>Hudfonden</w:t>
-      </w:r>
-      <w:proofErr w:type="spellEnd"/>
-      <w:r>
-        <w:t>) (A.S.</w:t>
+        <w:t>We acknowledge support by grants from the Swedish Research Council (projects 2017-02341, 2018-05916 and 2020-02016 (A.S.), and 2023-02107 (J.M.)), Edvard Welanders Stiftelse and Finsenstiftelsen (Hudfonden) (A.S.</w:t>
       </w:r>
       <w:r>
         <w:t>)</w:t>
@@ -3131,15 +2584,7 @@
         <w:t>.</w:t>
       </w:r>
       <w:r>
-        <w:t xml:space="preserve"> All authors contributed </w:t>
-      </w:r>
-      <w:proofErr w:type="gramStart"/>
-      <w:r>
-        <w:t>in</w:t>
-      </w:r>
-      <w:proofErr w:type="gramEnd"/>
-      <w:r>
-        <w:t xml:space="preserve"> editing the manuscript.</w:t>
+        <w:t xml:space="preserve"> All authors contributed in editing the manuscript.</w:t>
       </w:r>
     </w:p>
     <w:p>
@@ -3246,25 +2691,7 @@
           <w:iCs/>
           <w:lang w:val="en-US"/>
         </w:rPr>
-        <w:t xml:space="preserve">Peptide Applications </w:t>
-      </w:r>
-      <w:proofErr w:type="gramStart"/>
-      <w:r>
-        <w:rPr>
-          <w:i/>
-          <w:iCs/>
-          <w:lang w:val="en-US"/>
-        </w:rPr>
-        <w:t>In</w:t>
-      </w:r>
-      <w:proofErr w:type="gramEnd"/>
-      <w:r>
-        <w:rPr>
-          <w:i/>
-          <w:iCs/>
-          <w:lang w:val="en-US"/>
-        </w:rPr>
-        <w:t xml:space="preserve"> Biomedicine, Biotechnology And Bioengineering</w:t>
+        <w:t>Peptide Applications In Biomedicine, Biotechnology And Bioengineering</w:t>
       </w:r>
       <w:r>
         <w:rPr>
@@ -3296,21 +2723,7 @@
         <w:rPr>
           <w:lang w:val="en-US"/>
         </w:rPr>
-        <w:t xml:space="preserve">Structural basis for endotoxin </w:t>
-      </w:r>
-      <w:proofErr w:type="spellStart"/>
-      <w:r>
-        <w:rPr>
-          <w:lang w:val="en-US"/>
-        </w:rPr>
-        <w:t>neutralisation</w:t>
-      </w:r>
-      <w:proofErr w:type="spellEnd"/>
-      <w:r>
-        <w:rPr>
-          <w:lang w:val="en-US"/>
-        </w:rPr>
-        <w:t xml:space="preserve"> and anti-inflammatory activity of thrombin-derived C-terminal peptides</w:t>
+        <w:t>Structural basis for endotoxin neutralisation and anti-inflammatory activity of thrombin-derived C-terminal peptides</w:t>
       </w:r>
       <w:r>
         <w:rPr>
@@ -3324,18 +2737,8 @@
           <w:iCs/>
           <w:lang w:val="en-US"/>
         </w:rPr>
-        <w:t xml:space="preserve">Nat. </w:t>
-      </w:r>
-      <w:proofErr w:type="spellStart"/>
-      <w:r>
-        <w:rPr>
-          <w:i/>
-          <w:iCs/>
-          <w:lang w:val="en-US"/>
-        </w:rPr>
-        <w:t>Commun</w:t>
-      </w:r>
-      <w:proofErr w:type="spellEnd"/>
+        <w:t>Nat. Commun</w:t>
+      </w:r>
       <w:r>
         <w:rPr>
           <w:lang w:val="en-US"/>
@@ -3460,25 +2863,7 @@
           <w:iCs/>
           <w:lang w:val="en-US"/>
         </w:rPr>
-        <w:t xml:space="preserve">Front. </w:t>
-      </w:r>
-      <w:proofErr w:type="spellStart"/>
-      <w:r>
-        <w:rPr>
-          <w:i/>
-          <w:iCs/>
-          <w:lang w:val="en-US"/>
-        </w:rPr>
-        <w:t>Microbiol</w:t>
-      </w:r>
-      <w:proofErr w:type="spellEnd"/>
-      <w:r>
-        <w:rPr>
-          <w:i/>
-          <w:iCs/>
-          <w:lang w:val="en-US"/>
-        </w:rPr>
-        <w:t>.</w:t>
+        <w:t>Front. Microbiol.</w:t>
       </w:r>
       <w:r>
         <w:rPr>
@@ -3514,47 +2899,11 @@
           <w:lang w:val="en-US"/>
         </w:rPr>
       </w:pPr>
-      <w:proofErr w:type="spellStart"/>
-      <w:r>
-        <w:rPr>
-          <w:lang w:val="en-US"/>
-        </w:rPr>
-        <w:t>Mookherjee</w:t>
-      </w:r>
-      <w:proofErr w:type="spellEnd"/>
-      <w:r>
-        <w:rPr>
-          <w:lang w:val="en-US"/>
-        </w:rPr>
-        <w:t xml:space="preserve">, N., Anderson, M. A., </w:t>
-      </w:r>
-      <w:proofErr w:type="spellStart"/>
-      <w:r>
-        <w:rPr>
-          <w:lang w:val="en-US"/>
-        </w:rPr>
-        <w:t>Haagsman</w:t>
-      </w:r>
-      <w:proofErr w:type="spellEnd"/>
-      <w:r>
-        <w:rPr>
-          <w:lang w:val="en-US"/>
-        </w:rPr>
-        <w:t xml:space="preserve">, H. P. &amp; Davidson, D. J. Antimicrobial host </w:t>
-      </w:r>
-      <w:proofErr w:type="spellStart"/>
-      <w:r>
-        <w:rPr>
-          <w:lang w:val="en-US"/>
-        </w:rPr>
-        <w:t>defence</w:t>
-      </w:r>
-      <w:proofErr w:type="spellEnd"/>
-      <w:r>
-        <w:rPr>
-          <w:lang w:val="en-US"/>
-        </w:rPr>
-        <w:t xml:space="preserve"> peptides: functions and clinical potential</w:t>
+      <w:r>
+        <w:rPr>
+          <w:lang w:val="en-US"/>
+        </w:rPr>
+        <w:t>Mookherjee, N., Anderson, M. A., Haagsman, H. P. &amp; Davidson, D. J. Antimicrobial host defence peptides: functions and clinical potential</w:t>
       </w:r>
       <w:r>
         <w:rPr>
@@ -3568,18 +2917,8 @@
           <w:iCs/>
           <w:lang w:val="en-US"/>
         </w:rPr>
-        <w:t xml:space="preserve">Nat. Rev. Drug </w:t>
-      </w:r>
-      <w:proofErr w:type="spellStart"/>
-      <w:r>
-        <w:rPr>
-          <w:i/>
-          <w:iCs/>
-          <w:lang w:val="en-US"/>
-        </w:rPr>
-        <w:t>Discov</w:t>
-      </w:r>
-      <w:proofErr w:type="spellEnd"/>
+        <w:t>Nat. Rev. Drug Discov</w:t>
+      </w:r>
       <w:r>
         <w:rPr>
           <w:lang w:val="en-US"/>
@@ -3662,7 +3001,6 @@
         </w:rPr>
         <w:t xml:space="preserve">pplications of </w:t>
       </w:r>
-      <w:proofErr w:type="spellStart"/>
       <w:r>
         <w:rPr>
           <w:lang w:val="en-US"/>
@@ -3675,14 +3013,12 @@
         </w:rPr>
         <w:t>eptidomics</w:t>
       </w:r>
-      <w:proofErr w:type="spellEnd"/>
       <w:r>
         <w:rPr>
           <w:lang w:val="en-US"/>
         </w:rPr>
         <w:t xml:space="preserve">. </w:t>
       </w:r>
-      <w:proofErr w:type="spellStart"/>
       <w:r>
         <w:rPr>
           <w:i/>
@@ -3691,7 +3027,6 @@
         </w:rPr>
         <w:t>Peptidomics</w:t>
       </w:r>
-      <w:proofErr w:type="spellEnd"/>
       <w:r>
         <w:rPr>
           <w:lang w:val="en-US"/>
@@ -3716,21 +3051,7 @@
         <w:rPr>
           <w:lang w:val="en-US"/>
         </w:rPr>
-        <w:t xml:space="preserve">Yager, D. R. &amp; </w:t>
-      </w:r>
-      <w:proofErr w:type="spellStart"/>
-      <w:r>
-        <w:rPr>
-          <w:lang w:val="en-US"/>
-        </w:rPr>
-        <w:t>Nwomeh</w:t>
-      </w:r>
-      <w:proofErr w:type="spellEnd"/>
-      <w:r>
-        <w:rPr>
-          <w:lang w:val="en-US"/>
-        </w:rPr>
-        <w:t xml:space="preserve">, B. C. The proteolytic environment of chronic wounds. </w:t>
+        <w:t xml:space="preserve">Yager, D. R. &amp; Nwomeh, B. C. The proteolytic environment of chronic wounds. </w:t>
       </w:r>
       <w:r>
         <w:rPr>
@@ -3930,18 +3251,8 @@
           <w:iCs/>
           <w:lang w:val="en-US"/>
         </w:rPr>
-        <w:t xml:space="preserve">Mol. Cell. </w:t>
-      </w:r>
-      <w:proofErr w:type="spellStart"/>
-      <w:r>
-        <w:rPr>
-          <w:i/>
-          <w:iCs/>
-          <w:lang w:val="en-US"/>
-        </w:rPr>
-        <w:t>Proteom</w:t>
-      </w:r>
-      <w:proofErr w:type="spellEnd"/>
+        <w:t>Mol. Cell. Proteom</w:t>
+      </w:r>
       <w:r>
         <w:rPr>
           <w:lang w:val="en-US"/>
@@ -4347,18 +3658,8 @@
           <w:iCs/>
           <w:lang w:val="en-US"/>
         </w:rPr>
-        <w:t xml:space="preserve">Nat </w:t>
-      </w:r>
-      <w:proofErr w:type="spellStart"/>
-      <w:r>
-        <w:rPr>
-          <w:i/>
-          <w:iCs/>
-          <w:lang w:val="en-US"/>
-        </w:rPr>
-        <w:t>Commun</w:t>
-      </w:r>
-      <w:proofErr w:type="spellEnd"/>
+        <w:t>Nat Commun</w:t>
+      </w:r>
       <w:r>
         <w:rPr>
           <w:lang w:val="en-US"/>
@@ -4561,15 +3862,7 @@
         <w:t xml:space="preserve"> and </w:t>
       </w:r>
       <w:r>
-        <w:t xml:space="preserve">both the searched and raw files were uploaded to </w:t>
-      </w:r>
-      <w:proofErr w:type="spellStart"/>
-      <w:r>
-        <w:t>ProteomeXchange</w:t>
-      </w:r>
-      <w:proofErr w:type="spellEnd"/>
-      <w:r>
-        <w:t>.</w:t>
+        <w:t>both the searched and raw files were uploaded to ProteomeXchange.</w:t>
       </w:r>
     </w:p>
     <w:p/>
@@ -4586,13 +3879,8 @@
       <w:r>
         <w:t xml:space="preserve">. </w:t>
       </w:r>
-      <w:proofErr w:type="spellStart"/>
-      <w:r>
-        <w:t>S.a</w:t>
-      </w:r>
-      <w:proofErr w:type="spellEnd"/>
-      <w:r>
-        <w:t xml:space="preserve"> – </w:t>
+      <w:r>
+        <w:t xml:space="preserve">S.a – </w:t>
       </w:r>
       <w:r>
         <w:rPr>
@@ -4602,15 +3890,7 @@
         <w:t>Staphylococcus aureus</w:t>
       </w:r>
       <w:r>
-        <w:t xml:space="preserve">, </w:t>
-      </w:r>
-      <w:proofErr w:type="spellStart"/>
-      <w:r>
-        <w:t>P.a</w:t>
-      </w:r>
-      <w:proofErr w:type="spellEnd"/>
-      <w:r>
-        <w:t xml:space="preserve"> – </w:t>
+        <w:t xml:space="preserve">, P.a – </w:t>
       </w:r>
       <w:r>
         <w:rPr>
@@ -4679,31 +3959,7 @@
         <w:t>a</w:t>
       </w:r>
       <w:r>
-        <w:t xml:space="preserve"> Venn diagram showing the distribution of unique peptides between the three sample groups </w:t>
-      </w:r>
-      <w:proofErr w:type="spellStart"/>
-      <w:r>
-        <w:t>S.a</w:t>
-      </w:r>
-      <w:proofErr w:type="spellEnd"/>
-      <w:r>
-        <w:t xml:space="preserve">, </w:t>
-      </w:r>
-      <w:proofErr w:type="spellStart"/>
-      <w:r>
-        <w:t>P.</w:t>
-      </w:r>
-      <w:proofErr w:type="gramStart"/>
-      <w:r>
-        <w:t>a</w:t>
-      </w:r>
-      <w:proofErr w:type="spellEnd"/>
-      <w:r>
-        <w:t xml:space="preserve"> and</w:t>
-      </w:r>
-      <w:proofErr w:type="gramEnd"/>
-      <w:r>
-        <w:t xml:space="preserve"> Ctrl. </w:t>
+        <w:t xml:space="preserve"> Venn diagram showing the distribution of unique peptides between the three sample groups S.a, P.a and Ctrl. </w:t>
       </w:r>
       <w:r>
         <w:rPr>
@@ -4712,13 +3968,8 @@
         </w:rPr>
         <w:t xml:space="preserve">b </w:t>
       </w:r>
-      <w:proofErr w:type="gramStart"/>
-      <w:r>
-        <w:t>The</w:t>
-      </w:r>
-      <w:proofErr w:type="gramEnd"/>
-      <w:r>
-        <w:t xml:space="preserve"> number of unique peptides observed in each sample. </w:t>
+      <w:r>
+        <w:t xml:space="preserve">The number of unique peptides observed in each sample. </w:t>
       </w:r>
       <w:r>
         <w:rPr>
@@ -4815,13 +4066,8 @@
       <w:r>
         <w:t xml:space="preserve"> </w:t>
       </w:r>
-      <w:proofErr w:type="spellStart"/>
-      <w:r>
-        <w:t>S.a</w:t>
-      </w:r>
-      <w:proofErr w:type="spellEnd"/>
-      <w:r>
-        <w:t xml:space="preserve"> – </w:t>
+      <w:r>
+        <w:t xml:space="preserve">S.a – </w:t>
       </w:r>
       <w:r>
         <w:rPr>
@@ -4831,15 +4077,7 @@
         <w:t>Staphylococcus aureus</w:t>
       </w:r>
       <w:r>
-        <w:t xml:space="preserve">, </w:t>
-      </w:r>
-      <w:proofErr w:type="spellStart"/>
-      <w:r>
-        <w:t>P.a</w:t>
-      </w:r>
-      <w:proofErr w:type="spellEnd"/>
-      <w:r>
-        <w:t xml:space="preserve"> – </w:t>
+        <w:t xml:space="preserve">, P.a – </w:t>
       </w:r>
       <w:r>
         <w:rPr>
@@ -4953,13 +4191,8 @@
         </w:rPr>
         <w:t xml:space="preserve">b </w:t>
       </w:r>
-      <w:proofErr w:type="spellStart"/>
-      <w:r>
-        <w:t>S.a</w:t>
-      </w:r>
-      <w:proofErr w:type="spellEnd"/>
-      <w:r>
-        <w:t xml:space="preserve"> </w:t>
+      <w:r>
+        <w:t xml:space="preserve">S.a </w:t>
       </w:r>
       <w:r>
         <w:t>and</w:t>
@@ -4974,13 +4207,8 @@
         </w:rPr>
         <w:t xml:space="preserve">c </w:t>
       </w:r>
-      <w:proofErr w:type="spellStart"/>
-      <w:r>
-        <w:t>P.a</w:t>
-      </w:r>
-      <w:proofErr w:type="spellEnd"/>
-      <w:r>
-        <w:t xml:space="preserve">, compared to the same groups during the blinded rerun. </w:t>
+      <w:r>
+        <w:t xml:space="preserve">P.a, compared to the same groups during the blinded rerun. </w:t>
       </w:r>
       <w:r>
         <w:rPr>
@@ -4993,24 +4221,11 @@
         <w:t>Venn diagram comparing the</w:t>
       </w:r>
       <w:r>
-        <w:t xml:space="preserve"> number of unique peptides in the blinded samples from the groups Ctrl, </w:t>
-      </w:r>
-      <w:proofErr w:type="spellStart"/>
-      <w:r>
-        <w:t>S.</w:t>
-      </w:r>
-      <w:proofErr w:type="gramStart"/>
-      <w:r>
-        <w:t>a</w:t>
-      </w:r>
-      <w:proofErr w:type="spellEnd"/>
-      <w:r>
-        <w:t xml:space="preserve"> </w:t>
+        <w:t xml:space="preserve"> number of unique peptides in the blinded samples from the groups Ctrl, S.a </w:t>
       </w:r>
       <w:r>
         <w:t>and</w:t>
       </w:r>
-      <w:proofErr w:type="gramEnd"/>
       <w:r>
         <w:t xml:space="preserve"> P.a.</w:t>
       </w:r>
@@ -6330,7 +5545,6 @@
   <w:style w:type="character" w:default="1" w:styleId="DefaultParagraphFont">
     <w:name w:val="Default Paragraph Font"/>
     <w:uiPriority w:val="1"/>
-    <w:semiHidden/>
     <w:unhideWhenUsed/>
   </w:style>
   <w:style w:type="table" w:default="1" w:styleId="TableNormal">

</xml_diff>